<commit_message>
adding wk 3 tute notes
</commit_message>
<xml_diff>
--- a/L2_Notes.docx
+++ b/L2_Notes.docx
@@ -2,30 +2,6 @@
 <file path=word/document.xml><?xml version="1.0" encoding="utf-8"?>
 <w:document xmlns:wpc="http://schemas.microsoft.com/office/word/2010/wordprocessingCanvas" xmlns:mo="http://schemas.microsoft.com/office/mac/office/2008/main" xmlns:mc="http://schemas.openxmlformats.org/markup-compatibility/2006" xmlns:mv="urn:schemas-microsoft-com:mac:vml" xmlns:o="urn:schemas-microsoft-com:office:office" xmlns:r="http://schemas.openxmlformats.org/officeDocument/2006/relationships" xmlns:m="http://schemas.openxmlformats.org/officeDocument/2006/math" xmlns:v="urn:schemas-microsoft-com:vml" xmlns:wp14="http://schemas.microsoft.com/office/word/2010/wordprocessingDrawing" xmlns:wp="http://schemas.openxmlformats.org/drawingml/2006/wordprocessingDrawing" xmlns:w10="urn:schemas-microsoft-com:office:word" xmlns:w="http://schemas.openxmlformats.org/wordprocessingml/2006/main" xmlns:w14="http://schemas.microsoft.com/office/word/2010/wordml" xmlns:w15="http://schemas.microsoft.com/office/word/2012/wordml" xmlns:wpg="http://schemas.microsoft.com/office/word/2010/wordprocessingGroup" xmlns:wpi="http://schemas.microsoft.com/office/word/2010/wordprocessingInk" xmlns:wne="http://schemas.microsoft.com/office/word/2006/wordml" xmlns:wps="http://schemas.microsoft.com/office/word/2010/wordprocessingShape" mc:Ignorable="w14 w15 wp14">
   <w:body>
-    <w:p>
-      <w:pPr>
-        <w:rPr>
-          <w:sz w:val="20"/>
-          <w:szCs w:val="20"/>
-        </w:rPr>
-      </w:pPr>
-      <w:r>
-        <w:rPr>
-          <w:b/>
-          <w:sz w:val="20"/>
-          <w:szCs w:val="20"/>
-        </w:rPr>
-        <w:t>Complexity Analysis / Sorting</w:t>
-      </w:r>
-    </w:p>
-    <w:p>
-      <w:pPr>
-        <w:rPr>
-          <w:sz w:val="20"/>
-          <w:szCs w:val="20"/>
-        </w:rPr>
-      </w:pPr>
-    </w:p>
     <w:p>
       <w:pPr>
         <w:rPr>
@@ -1416,6 +1392,7 @@
           <w:sz w:val="20"/>
           <w:szCs w:val="20"/>
         </w:rPr>
+        <w:lastRenderedPageBreak/>
         <w:t>randomSort Function</w:t>
       </w:r>
     </w:p>
@@ -1738,8 +1715,906 @@
           <w:szCs w:val="20"/>
         </w:rPr>
       </w:pPr>
+      <w:r>
+        <w:rPr>
+          <w:b/>
+          <w:sz w:val="20"/>
+          <w:szCs w:val="20"/>
+        </w:rPr>
+        <w:t>Complexity Analysis / Sorting</w:t>
+      </w:r>
+    </w:p>
+    <w:p>
+      <w:pPr>
+        <w:rPr>
+          <w:sz w:val="20"/>
+          <w:szCs w:val="20"/>
+        </w:rPr>
+      </w:pPr>
+    </w:p>
+    <w:p>
+      <w:pPr>
+        <w:rPr>
+          <w:sz w:val="20"/>
+          <w:szCs w:val="20"/>
+        </w:rPr>
+      </w:pPr>
+      <w:r>
+        <w:rPr>
+          <w:sz w:val="20"/>
+          <w:szCs w:val="20"/>
+        </w:rPr>
+        <w:t>Complexity analysis isn’t trying to find an absolute cost measure, but it is trying to establish how fast the cost grows as you increase the size of input</w:t>
+      </w:r>
+      <w:r>
+        <w:rPr>
+          <w:sz w:val="20"/>
+          <w:szCs w:val="20"/>
+        </w:rPr>
+        <w:t>.</w:t>
+      </w:r>
+    </w:p>
+    <w:p>
+      <w:pPr>
+        <w:rPr>
+          <w:sz w:val="20"/>
+          <w:szCs w:val="20"/>
+        </w:rPr>
+      </w:pPr>
+    </w:p>
+    <w:p>
+      <w:pPr>
+        <w:rPr>
+          <w:sz w:val="20"/>
+          <w:szCs w:val="20"/>
+        </w:rPr>
+      </w:pPr>
+      <w:r>
+        <w:rPr>
+          <w:sz w:val="20"/>
+          <w:szCs w:val="20"/>
+        </w:rPr>
+        <w:t>Allows us to understand performance of Algorithms.</w:t>
+      </w:r>
+    </w:p>
+    <w:p>
+      <w:pPr>
+        <w:pStyle w:val="ListParagraph"/>
+        <w:numPr>
+          <w:ilvl w:val="0"/>
+          <w:numId w:val="7"/>
+        </w:numPr>
+        <w:rPr>
+          <w:sz w:val="20"/>
+          <w:szCs w:val="20"/>
+        </w:rPr>
+      </w:pPr>
+      <w:r>
+        <w:rPr>
+          <w:sz w:val="20"/>
+          <w:szCs w:val="20"/>
+        </w:rPr>
+        <w:t>Define a function to characterised execution cost (time)</w:t>
+      </w:r>
+    </w:p>
+    <w:p>
+      <w:pPr>
+        <w:pStyle w:val="ListParagraph"/>
+        <w:numPr>
+          <w:ilvl w:val="1"/>
+          <w:numId w:val="7"/>
+        </w:numPr>
+        <w:rPr>
+          <w:sz w:val="20"/>
+          <w:szCs w:val="20"/>
+        </w:rPr>
+      </w:pPr>
+      <w:r>
+        <w:rPr>
+          <w:sz w:val="20"/>
+          <w:szCs w:val="20"/>
+        </w:rPr>
+        <w:t>Identify value to measure size of input (N)</w:t>
+      </w:r>
+      <w:r>
+        <w:rPr>
+          <w:sz w:val="20"/>
+          <w:szCs w:val="20"/>
+        </w:rPr>
+        <w:br/>
+        <w:t>E.g. #items in data structure, length</w:t>
+      </w:r>
+      <w:r>
+        <w:rPr>
+          <w:sz w:val="20"/>
+          <w:szCs w:val="20"/>
+        </w:rPr>
+        <w:t xml:space="preserve"> of input file, N in N! etc.</w:t>
+      </w:r>
+    </w:p>
+    <w:p>
+      <w:pPr>
+        <w:pStyle w:val="ListParagraph"/>
+        <w:numPr>
+          <w:ilvl w:val="1"/>
+          <w:numId w:val="7"/>
+        </w:numPr>
+        <w:rPr>
+          <w:sz w:val="20"/>
+          <w:szCs w:val="20"/>
+        </w:rPr>
+      </w:pPr>
+      <w:r>
+        <w:rPr>
+          <w:sz w:val="20"/>
+          <w:szCs w:val="20"/>
+        </w:rPr>
+        <w:t>Identify core operation in algorithm</w:t>
+      </w:r>
+    </w:p>
+    <w:p>
+      <w:pPr>
+        <w:pStyle w:val="ListParagraph"/>
+        <w:numPr>
+          <w:ilvl w:val="1"/>
+          <w:numId w:val="7"/>
+        </w:numPr>
+        <w:rPr>
+          <w:sz w:val="20"/>
+          <w:szCs w:val="20"/>
+        </w:rPr>
+      </w:pPr>
+      <w:r>
+        <w:rPr>
+          <w:sz w:val="20"/>
+          <w:szCs w:val="20"/>
+        </w:rPr>
+        <w:t>Express cost in terms of #operations = g(N)</w:t>
+      </w:r>
+    </w:p>
+    <w:p>
+      <w:pPr>
+        <w:pStyle w:val="ListParagraph"/>
+        <w:numPr>
+          <w:ilvl w:val="0"/>
+          <w:numId w:val="7"/>
+        </w:numPr>
+        <w:rPr>
+          <w:sz w:val="20"/>
+          <w:szCs w:val="20"/>
+        </w:rPr>
+      </w:pPr>
+      <w:r>
+        <w:rPr>
+          <w:sz w:val="20"/>
+          <w:szCs w:val="20"/>
+        </w:rPr>
+        <w:t>Shows how cost increases as input size increases</w:t>
+      </w:r>
+    </w:p>
+    <w:p>
+      <w:pPr>
+        <w:pStyle w:val="ListParagraph"/>
+        <w:numPr>
+          <w:ilvl w:val="0"/>
+          <w:numId w:val="7"/>
+        </w:numPr>
+        <w:rPr>
+          <w:sz w:val="20"/>
+          <w:szCs w:val="20"/>
+        </w:rPr>
+      </w:pPr>
+      <w:r>
+        <w:rPr>
+          <w:sz w:val="20"/>
+          <w:szCs w:val="20"/>
+        </w:rPr>
+        <w:t>Will the algorithm become inf</w:t>
+      </w:r>
+      <w:r>
+        <w:rPr>
+          <w:sz w:val="20"/>
+          <w:szCs w:val="20"/>
+        </w:rPr>
+        <w:t>easible for 100, 10000, 1000000</w:t>
+      </w:r>
+      <w:r>
+        <w:rPr>
+          <w:sz w:val="20"/>
+          <w:szCs w:val="20"/>
+        </w:rPr>
+        <w:t>, … ?</w:t>
+      </w:r>
+    </w:p>
+    <w:p>
+      <w:pPr>
+        <w:pStyle w:val="ListParagraph"/>
+        <w:numPr>
+          <w:ilvl w:val="1"/>
+          <w:numId w:val="7"/>
+        </w:numPr>
+        <w:rPr>
+          <w:sz w:val="20"/>
+          <w:szCs w:val="20"/>
+        </w:rPr>
+      </w:pPr>
+      <w:r>
+        <w:rPr>
+          <w:sz w:val="20"/>
+          <w:szCs w:val="20"/>
+        </w:rPr>
+        <w:t>randomSort can only do about 10,000 random elements</w:t>
+      </w:r>
+    </w:p>
+    <w:p>
+      <w:pPr>
+        <w:pStyle w:val="ListParagraph"/>
+        <w:numPr>
+          <w:ilvl w:val="1"/>
+          <w:numId w:val="7"/>
+        </w:numPr>
+        <w:rPr>
+          <w:sz w:val="20"/>
+          <w:szCs w:val="20"/>
+        </w:rPr>
+      </w:pPr>
+      <w:r>
+        <w:rPr>
+          <w:sz w:val="20"/>
+          <w:szCs w:val="20"/>
+        </w:rPr>
+        <w:t>quickSort can</w:t>
+      </w:r>
+      <w:r>
+        <w:rPr>
+          <w:sz w:val="20"/>
+          <w:szCs w:val="20"/>
+        </w:rPr>
+        <w:t xml:space="preserve"> still</w:t>
+      </w:r>
+      <w:r>
+        <w:rPr>
+          <w:sz w:val="20"/>
+          <w:szCs w:val="20"/>
+        </w:rPr>
+        <w:t xml:space="preserve"> do about 1,000,000 random elements</w:t>
+      </w:r>
+    </w:p>
+    <w:p>
+      <w:pPr>
+        <w:pStyle w:val="ListParagraph"/>
+        <w:numPr>
+          <w:ilvl w:val="2"/>
+          <w:numId w:val="7"/>
+        </w:numPr>
+        <w:rPr>
+          <w:sz w:val="20"/>
+          <w:szCs w:val="20"/>
+        </w:rPr>
+      </w:pPr>
+      <w:r>
+        <w:rPr>
+          <w:sz w:val="20"/>
+          <w:szCs w:val="20"/>
+        </w:rPr>
+        <w:t>However, if you feed it reverse</w:t>
+      </w:r>
+      <w:r>
+        <w:rPr>
+          <w:sz w:val="20"/>
+          <w:szCs w:val="20"/>
+        </w:rPr>
+        <w:t xml:space="preserve"> ordered / ascending ordered data, it will take longer.</w:t>
+      </w:r>
+    </w:p>
+    <w:p>
+      <w:pPr>
+        <w:rPr>
+          <w:sz w:val="20"/>
+          <w:szCs w:val="20"/>
+        </w:rPr>
+      </w:pPr>
+    </w:p>
+    <w:p>
+      <w:pPr>
+        <w:rPr>
+          <w:sz w:val="20"/>
+          <w:szCs w:val="20"/>
+        </w:rPr>
+      </w:pPr>
+    </w:p>
+    <w:p>
+      <w:pPr>
+        <w:rPr>
+          <w:sz w:val="20"/>
+          <w:szCs w:val="20"/>
+        </w:rPr>
+      </w:pPr>
+      <w:r>
+        <w:rPr>
+          <w:sz w:val="20"/>
+          <w:szCs w:val="20"/>
+        </w:rPr>
+        <w:t xml:space="preserve">Example: </w:t>
+      </w:r>
+      <w:r>
+        <w:rPr>
+          <w:b/>
+          <w:sz w:val="20"/>
+          <w:szCs w:val="20"/>
+        </w:rPr>
+        <w:t>Finding max value in an unsorted array</w:t>
+      </w:r>
+      <w:r>
+        <w:rPr>
+          <w:sz w:val="20"/>
+          <w:szCs w:val="20"/>
+        </w:rPr>
+        <w:t>:</w:t>
+      </w:r>
+    </w:p>
+    <w:p>
+      <w:pPr>
+        <w:pStyle w:val="ListParagraph"/>
+        <w:numPr>
+          <w:ilvl w:val="0"/>
+          <w:numId w:val="8"/>
+        </w:numPr>
+        <w:rPr>
+          <w:sz w:val="20"/>
+          <w:szCs w:val="20"/>
+        </w:rPr>
+      </w:pPr>
+      <w:r>
+        <w:rPr>
+          <w:sz w:val="20"/>
+          <w:szCs w:val="20"/>
+        </w:rPr>
+        <w:t>Core operation = compare a[i] to MAX</w:t>
+      </w:r>
+    </w:p>
+    <w:p>
+      <w:pPr>
+        <w:pStyle w:val="ListParagraph"/>
+        <w:numPr>
+          <w:ilvl w:val="1"/>
+          <w:numId w:val="8"/>
+        </w:numPr>
+        <w:rPr>
+          <w:sz w:val="20"/>
+          <w:szCs w:val="20"/>
+        </w:rPr>
+      </w:pPr>
+      <w:r>
+        <w:rPr>
+          <w:sz w:val="20"/>
+          <w:szCs w:val="20"/>
+        </w:rPr>
+        <w:t>This operation is guaranteed to occur at least once</w:t>
+      </w:r>
+      <w:r>
+        <w:rPr>
+          <w:sz w:val="20"/>
+          <w:szCs w:val="20"/>
+        </w:rPr>
+        <w:t xml:space="preserve"> every single time the function is run</w:t>
+      </w:r>
+    </w:p>
+    <w:p>
+      <w:pPr>
+        <w:pStyle w:val="ListParagraph"/>
+        <w:numPr>
+          <w:ilvl w:val="0"/>
+          <w:numId w:val="8"/>
+        </w:numPr>
+        <w:rPr>
+          <w:sz w:val="20"/>
+          <w:szCs w:val="20"/>
+        </w:rPr>
+      </w:pPr>
+      <w:r>
+        <w:rPr>
+          <w:sz w:val="20"/>
+          <w:szCs w:val="20"/>
+        </w:rPr>
+        <w:t>How many times?</w:t>
+      </w:r>
+    </w:p>
+    <w:p>
+      <w:pPr>
+        <w:pStyle w:val="ListParagraph"/>
+        <w:numPr>
+          <w:ilvl w:val="1"/>
+          <w:numId w:val="8"/>
+        </w:numPr>
+        <w:rPr>
+          <w:b/>
+          <w:sz w:val="20"/>
+          <w:szCs w:val="20"/>
+        </w:rPr>
+      </w:pPr>
+      <w:r>
+        <w:rPr>
+          <w:b/>
+          <w:sz w:val="20"/>
+          <w:szCs w:val="20"/>
+        </w:rPr>
+        <w:t xml:space="preserve">N </w:t>
+      </w:r>
+      <w:r>
+        <w:rPr>
+          <w:b/>
+          <w:sz w:val="20"/>
+          <w:szCs w:val="20"/>
+        </w:rPr>
+        <w:t>–</w:t>
+      </w:r>
+      <w:r>
+        <w:rPr>
+          <w:b/>
+          <w:sz w:val="20"/>
+          <w:szCs w:val="20"/>
+        </w:rPr>
+        <w:t xml:space="preserve"> 1</w:t>
+      </w:r>
+      <w:r>
+        <w:rPr>
+          <w:b/>
+          <w:sz w:val="20"/>
+          <w:szCs w:val="20"/>
+        </w:rPr>
+        <w:t xml:space="preserve"> … O(n)</w:t>
+      </w:r>
+      <w:r>
+        <w:rPr>
+          <w:b/>
+          <w:sz w:val="20"/>
+          <w:szCs w:val="20"/>
+        </w:rPr>
+        <w:t xml:space="preserve">      (order n)</w:t>
+      </w:r>
+    </w:p>
+    <w:p>
+      <w:pPr>
+        <w:pStyle w:val="ListParagraph"/>
+        <w:numPr>
+          <w:ilvl w:val="0"/>
+          <w:numId w:val="8"/>
+        </w:numPr>
+        <w:rPr>
+          <w:sz w:val="20"/>
+          <w:szCs w:val="20"/>
+        </w:rPr>
+      </w:pPr>
+      <w:r>
+        <w:rPr>
+          <w:sz w:val="20"/>
+          <w:szCs w:val="20"/>
+        </w:rPr>
+        <w:t xml:space="preserve">Execution cost grows </w:t>
+      </w:r>
+      <w:r>
+        <w:rPr>
+          <w:b/>
+          <w:sz w:val="20"/>
+          <w:szCs w:val="20"/>
+        </w:rPr>
+        <w:t>linearly</w:t>
+      </w:r>
+      <w:r>
+        <w:rPr>
+          <w:sz w:val="20"/>
+          <w:szCs w:val="20"/>
+        </w:rPr>
+        <w:t xml:space="preserve"> (i.e. 2 x #elements </w:t>
+      </w:r>
+      <w:r>
+        <w:rPr>
+          <w:sz w:val="20"/>
+          <w:szCs w:val="20"/>
+        </w:rPr>
+        <w:sym w:font="Wingdings" w:char="F0E0"/>
+      </w:r>
+      <w:r>
+        <w:rPr>
+          <w:sz w:val="20"/>
+          <w:szCs w:val="20"/>
+        </w:rPr>
+        <w:t xml:space="preserve"> 2 x cost)</w:t>
+      </w:r>
+    </w:p>
+    <w:p>
+      <w:pPr>
+        <w:rPr>
+          <w:sz w:val="20"/>
+          <w:szCs w:val="20"/>
+        </w:rPr>
+      </w:pPr>
+    </w:p>
+    <w:p>
+      <w:pPr>
+        <w:rPr>
+          <w:b/>
+          <w:sz w:val="20"/>
+          <w:szCs w:val="20"/>
+        </w:rPr>
+      </w:pPr>
+      <w:r>
+        <w:rPr>
+          <w:sz w:val="20"/>
+          <w:szCs w:val="20"/>
+        </w:rPr>
+        <w:t xml:space="preserve">Example: </w:t>
+      </w:r>
+      <w:r>
+        <w:rPr>
+          <w:b/>
+          <w:sz w:val="20"/>
+          <w:szCs w:val="20"/>
+        </w:rPr>
+        <w:t>Finding max value in a sorted array</w:t>
+      </w:r>
+      <w:r>
+        <w:rPr>
+          <w:b/>
+          <w:sz w:val="20"/>
+          <w:szCs w:val="20"/>
+        </w:rPr>
+        <w:t xml:space="preserve"> (ascending)</w:t>
+      </w:r>
+      <w:r>
+        <w:rPr>
+          <w:b/>
+          <w:sz w:val="20"/>
+          <w:szCs w:val="20"/>
+        </w:rPr>
+        <w:t>:</w:t>
+      </w:r>
+    </w:p>
+    <w:p>
+      <w:pPr>
+        <w:pStyle w:val="ListParagraph"/>
+        <w:numPr>
+          <w:ilvl w:val="0"/>
+          <w:numId w:val="9"/>
+        </w:numPr>
+        <w:rPr>
+          <w:sz w:val="20"/>
+          <w:szCs w:val="20"/>
+        </w:rPr>
+      </w:pPr>
+      <w:r>
+        <w:rPr>
+          <w:sz w:val="20"/>
+          <w:szCs w:val="20"/>
+        </w:rPr>
+        <w:t>Core operation = none</w:t>
+      </w:r>
+    </w:p>
+    <w:p>
+      <w:pPr>
+        <w:pStyle w:val="ListParagraph"/>
+        <w:numPr>
+          <w:ilvl w:val="0"/>
+          <w:numId w:val="9"/>
+        </w:numPr>
+        <w:rPr>
+          <w:sz w:val="20"/>
+          <w:szCs w:val="20"/>
+        </w:rPr>
+      </w:pPr>
+      <w:r>
+        <w:rPr>
+          <w:sz w:val="20"/>
+          <w:szCs w:val="20"/>
+        </w:rPr>
+        <w:t>No iteration needed, max value is ALWAYS last.</w:t>
+      </w:r>
+    </w:p>
+    <w:p>
+      <w:pPr>
+        <w:pStyle w:val="ListParagraph"/>
+        <w:numPr>
+          <w:ilvl w:val="0"/>
+          <w:numId w:val="9"/>
+        </w:numPr>
+        <w:rPr>
+          <w:sz w:val="20"/>
+          <w:szCs w:val="20"/>
+        </w:rPr>
+      </w:pPr>
+      <w:r>
+        <w:rPr>
+          <w:sz w:val="20"/>
+          <w:szCs w:val="20"/>
+        </w:rPr>
+        <w:t>How many times?</w:t>
+      </w:r>
+    </w:p>
+    <w:p>
+      <w:pPr>
+        <w:pStyle w:val="ListParagraph"/>
+        <w:numPr>
+          <w:ilvl w:val="1"/>
+          <w:numId w:val="9"/>
+        </w:numPr>
+        <w:rPr>
+          <w:b/>
+          <w:sz w:val="20"/>
+          <w:szCs w:val="20"/>
+        </w:rPr>
+      </w:pPr>
+      <w:r>
+        <w:rPr>
+          <w:b/>
+          <w:sz w:val="20"/>
+          <w:szCs w:val="20"/>
+        </w:rPr>
+        <w:t>Once … O(1)</w:t>
+      </w:r>
+      <w:r>
+        <w:rPr>
+          <w:b/>
+          <w:sz w:val="20"/>
+          <w:szCs w:val="20"/>
+        </w:rPr>
+        <w:t xml:space="preserve">        (order one)</w:t>
+      </w:r>
+    </w:p>
+    <w:p>
+      <w:pPr>
+        <w:pStyle w:val="ListParagraph"/>
+        <w:numPr>
+          <w:ilvl w:val="0"/>
+          <w:numId w:val="9"/>
+        </w:numPr>
+        <w:rPr>
+          <w:sz w:val="20"/>
+          <w:szCs w:val="20"/>
+        </w:rPr>
+      </w:pPr>
+      <w:r>
+        <w:rPr>
+          <w:sz w:val="20"/>
+          <w:szCs w:val="20"/>
+        </w:rPr>
+        <w:t xml:space="preserve">Execution cost is </w:t>
+      </w:r>
+      <w:r>
+        <w:rPr>
+          <w:b/>
+          <w:sz w:val="20"/>
+          <w:szCs w:val="20"/>
+        </w:rPr>
+        <w:t>constant</w:t>
+      </w:r>
+      <w:r>
+        <w:rPr>
+          <w:sz w:val="20"/>
+          <w:szCs w:val="20"/>
+        </w:rPr>
+        <w:t xml:space="preserve"> (i.e. 9999 x #elements </w:t>
+      </w:r>
+      <w:r>
+        <w:rPr>
+          <w:sz w:val="20"/>
+          <w:szCs w:val="20"/>
+        </w:rPr>
+        <w:sym w:font="Wingdings" w:char="F0E0"/>
+      </w:r>
+      <w:r>
+        <w:rPr>
+          <w:sz w:val="20"/>
+          <w:szCs w:val="20"/>
+        </w:rPr>
+        <w:t xml:space="preserve"> same cost regardless of #elements)</w:t>
+      </w:r>
+    </w:p>
+    <w:p>
+      <w:pPr>
+        <w:rPr>
+          <w:sz w:val="20"/>
+          <w:szCs w:val="20"/>
+        </w:rPr>
+      </w:pPr>
+    </w:p>
+    <w:p>
+      <w:pPr>
+        <w:rPr>
+          <w:sz w:val="20"/>
+          <w:szCs w:val="20"/>
+        </w:rPr>
+      </w:pPr>
+      <w:r>
+        <w:rPr>
+          <w:sz w:val="20"/>
+          <w:szCs w:val="20"/>
+        </w:rPr>
+        <w:t xml:space="preserve">Example: </w:t>
+      </w:r>
+      <w:r>
+        <w:rPr>
+          <w:b/>
+          <w:sz w:val="20"/>
+          <w:szCs w:val="20"/>
+        </w:rPr>
+        <w:t>Finding given value K in an array</w:t>
+      </w:r>
+      <w:r>
+        <w:rPr>
+          <w:sz w:val="20"/>
+          <w:szCs w:val="20"/>
+        </w:rPr>
+        <w:t>:</w:t>
+      </w:r>
+    </w:p>
+    <w:p>
+      <w:pPr>
+        <w:pStyle w:val="ListParagraph"/>
+        <w:numPr>
+          <w:ilvl w:val="0"/>
+          <w:numId w:val="10"/>
+        </w:numPr>
+        <w:rPr>
+          <w:sz w:val="20"/>
+          <w:szCs w:val="20"/>
+        </w:rPr>
+      </w:pPr>
+      <w:r>
+        <w:rPr>
+          <w:sz w:val="20"/>
+          <w:szCs w:val="20"/>
+        </w:rPr>
+        <w:t>Core operation = compare a[i] to K</w:t>
+      </w:r>
+    </w:p>
+    <w:p>
+      <w:pPr>
+        <w:pStyle w:val="ListParagraph"/>
+        <w:numPr>
+          <w:ilvl w:val="0"/>
+          <w:numId w:val="10"/>
+        </w:numPr>
+        <w:rPr>
+          <w:sz w:val="20"/>
+          <w:szCs w:val="20"/>
+        </w:rPr>
+      </w:pPr>
+      <w:r>
+        <w:rPr>
+          <w:sz w:val="20"/>
+          <w:szCs w:val="20"/>
+        </w:rPr>
+        <w:t>How many times?</w:t>
+      </w:r>
+    </w:p>
+    <w:p>
+      <w:pPr>
+        <w:pStyle w:val="ListParagraph"/>
+        <w:numPr>
+          <w:ilvl w:val="1"/>
+          <w:numId w:val="10"/>
+        </w:numPr>
+        <w:rPr>
+          <w:sz w:val="20"/>
+          <w:szCs w:val="20"/>
+        </w:rPr>
+      </w:pPr>
+      <w:r>
+        <w:rPr>
+          <w:sz w:val="20"/>
+          <w:szCs w:val="20"/>
+        </w:rPr>
+        <w:t>Not so straightforward…</w:t>
+      </w:r>
+    </w:p>
+    <w:p>
+      <w:pPr>
+        <w:pStyle w:val="ListParagraph"/>
+        <w:numPr>
+          <w:ilvl w:val="0"/>
+          <w:numId w:val="10"/>
+        </w:numPr>
+        <w:rPr>
+          <w:sz w:val="20"/>
+          <w:szCs w:val="20"/>
+        </w:rPr>
+      </w:pPr>
+      <w:r>
+        <w:rPr>
+          <w:sz w:val="20"/>
+          <w:szCs w:val="20"/>
+        </w:rPr>
+        <w:t>Need to consider best/worst/average-case costs.</w:t>
+      </w:r>
+    </w:p>
+    <w:p>
+      <w:pPr>
+        <w:pStyle w:val="ListParagraph"/>
+        <w:numPr>
+          <w:ilvl w:val="0"/>
+          <w:numId w:val="10"/>
+        </w:numPr>
+        <w:rPr>
+          <w:sz w:val="20"/>
+          <w:szCs w:val="20"/>
+        </w:rPr>
+      </w:pPr>
+      <w:r>
+        <w:rPr>
+          <w:sz w:val="20"/>
+          <w:szCs w:val="20"/>
+        </w:rPr>
+        <w:t>Edge case: value does not exist in th</w:t>
+      </w:r>
+      <w:r>
+        <w:rPr>
+          <w:sz w:val="20"/>
+          <w:szCs w:val="20"/>
+        </w:rPr>
+        <w:t>e array, therefore return -1 (an index</w:t>
+      </w:r>
+      <w:r>
+        <w:rPr>
+          <w:sz w:val="20"/>
+          <w:szCs w:val="20"/>
+        </w:rPr>
+        <w:t xml:space="preserve"> that is impossible </w:t>
+      </w:r>
+      <w:r>
+        <w:rPr>
+          <w:sz w:val="20"/>
+          <w:szCs w:val="20"/>
+        </w:rPr>
+        <w:t>to be in the array</w:t>
+      </w:r>
+      <w:r>
+        <w:rPr>
+          <w:sz w:val="20"/>
+          <w:szCs w:val="20"/>
+        </w:rPr>
+        <w:t>, ra</w:t>
+      </w:r>
+      <w:r>
+        <w:rPr>
+          <w:sz w:val="20"/>
+          <w:szCs w:val="20"/>
+        </w:rPr>
+        <w:t>ther than returning the index number i</w:t>
+      </w:r>
+      <w:r>
+        <w:rPr>
+          <w:sz w:val="20"/>
+          <w:szCs w:val="20"/>
+        </w:rPr>
+        <w:t>)</w:t>
+      </w:r>
+    </w:p>
+    <w:p>
+      <w:pPr>
+        <w:rPr>
+          <w:sz w:val="20"/>
+          <w:szCs w:val="20"/>
+        </w:rPr>
+      </w:pPr>
+    </w:p>
+    <w:p>
+      <w:pPr>
+        <w:rPr>
+          <w:sz w:val="20"/>
+          <w:szCs w:val="20"/>
+        </w:rPr>
+      </w:pPr>
       <w:bookmarkStart w:id="0" w:name="_GoBack"/>
       <w:bookmarkEnd w:id="0"/>
+    </w:p>
+    <w:p>
+      <w:pPr>
+        <w:rPr>
+          <w:sz w:val="20"/>
+          <w:szCs w:val="20"/>
+        </w:rPr>
+      </w:pPr>
     </w:p>
     <w:p>
       <w:pPr>
@@ -2109,6 +2984,232 @@
     </w:lvl>
   </w:abstractNum>
   <w:abstractNum w:abstractNumId="3">
+    <w:nsid w:val="2AA833D6"/>
+    <w:multiLevelType w:val="hybridMultilevel"/>
+    <w:tmpl w:val="BCD6EC88"/>
+    <w:lvl w:ilvl="0" w:tplc="04090001">
+      <w:start w:val="1"/>
+      <w:numFmt w:val="bullet"/>
+      <w:lvlText w:val=""/>
+      <w:lvlJc w:val="left"/>
+      <w:pPr>
+        <w:ind w:left="720" w:hanging="360"/>
+      </w:pPr>
+      <w:rPr>
+        <w:rFonts w:ascii="Symbol" w:hAnsi="Symbol" w:hint="default"/>
+      </w:rPr>
+    </w:lvl>
+    <w:lvl w:ilvl="1" w:tplc="04090003">
+      <w:start w:val="1"/>
+      <w:numFmt w:val="bullet"/>
+      <w:lvlText w:val="o"/>
+      <w:lvlJc w:val="left"/>
+      <w:pPr>
+        <w:ind w:left="1440" w:hanging="360"/>
+      </w:pPr>
+      <w:rPr>
+        <w:rFonts w:ascii="Courier New" w:hAnsi="Courier New" w:cs="Courier New" w:hint="default"/>
+      </w:rPr>
+    </w:lvl>
+    <w:lvl w:ilvl="2" w:tplc="04090005" w:tentative="1">
+      <w:start w:val="1"/>
+      <w:numFmt w:val="bullet"/>
+      <w:lvlText w:val=""/>
+      <w:lvlJc w:val="left"/>
+      <w:pPr>
+        <w:ind w:left="2160" w:hanging="360"/>
+      </w:pPr>
+      <w:rPr>
+        <w:rFonts w:ascii="Wingdings" w:hAnsi="Wingdings" w:hint="default"/>
+      </w:rPr>
+    </w:lvl>
+    <w:lvl w:ilvl="3" w:tplc="04090001" w:tentative="1">
+      <w:start w:val="1"/>
+      <w:numFmt w:val="bullet"/>
+      <w:lvlText w:val=""/>
+      <w:lvlJc w:val="left"/>
+      <w:pPr>
+        <w:ind w:left="2880" w:hanging="360"/>
+      </w:pPr>
+      <w:rPr>
+        <w:rFonts w:ascii="Symbol" w:hAnsi="Symbol" w:hint="default"/>
+      </w:rPr>
+    </w:lvl>
+    <w:lvl w:ilvl="4" w:tplc="04090003" w:tentative="1">
+      <w:start w:val="1"/>
+      <w:numFmt w:val="bullet"/>
+      <w:lvlText w:val="o"/>
+      <w:lvlJc w:val="left"/>
+      <w:pPr>
+        <w:ind w:left="3600" w:hanging="360"/>
+      </w:pPr>
+      <w:rPr>
+        <w:rFonts w:ascii="Courier New" w:hAnsi="Courier New" w:cs="Courier New" w:hint="default"/>
+      </w:rPr>
+    </w:lvl>
+    <w:lvl w:ilvl="5" w:tplc="04090005" w:tentative="1">
+      <w:start w:val="1"/>
+      <w:numFmt w:val="bullet"/>
+      <w:lvlText w:val=""/>
+      <w:lvlJc w:val="left"/>
+      <w:pPr>
+        <w:ind w:left="4320" w:hanging="360"/>
+      </w:pPr>
+      <w:rPr>
+        <w:rFonts w:ascii="Wingdings" w:hAnsi="Wingdings" w:hint="default"/>
+      </w:rPr>
+    </w:lvl>
+    <w:lvl w:ilvl="6" w:tplc="04090001" w:tentative="1">
+      <w:start w:val="1"/>
+      <w:numFmt w:val="bullet"/>
+      <w:lvlText w:val=""/>
+      <w:lvlJc w:val="left"/>
+      <w:pPr>
+        <w:ind w:left="5040" w:hanging="360"/>
+      </w:pPr>
+      <w:rPr>
+        <w:rFonts w:ascii="Symbol" w:hAnsi="Symbol" w:hint="default"/>
+      </w:rPr>
+    </w:lvl>
+    <w:lvl w:ilvl="7" w:tplc="04090003" w:tentative="1">
+      <w:start w:val="1"/>
+      <w:numFmt w:val="bullet"/>
+      <w:lvlText w:val="o"/>
+      <w:lvlJc w:val="left"/>
+      <w:pPr>
+        <w:ind w:left="5760" w:hanging="360"/>
+      </w:pPr>
+      <w:rPr>
+        <w:rFonts w:ascii="Courier New" w:hAnsi="Courier New" w:cs="Courier New" w:hint="default"/>
+      </w:rPr>
+    </w:lvl>
+    <w:lvl w:ilvl="8" w:tplc="04090005" w:tentative="1">
+      <w:start w:val="1"/>
+      <w:numFmt w:val="bullet"/>
+      <w:lvlText w:val=""/>
+      <w:lvlJc w:val="left"/>
+      <w:pPr>
+        <w:ind w:left="6480" w:hanging="360"/>
+      </w:pPr>
+      <w:rPr>
+        <w:rFonts w:ascii="Wingdings" w:hAnsi="Wingdings" w:hint="default"/>
+      </w:rPr>
+    </w:lvl>
+  </w:abstractNum>
+  <w:abstractNum w:abstractNumId="4">
+    <w:nsid w:val="2C462F06"/>
+    <w:multiLevelType w:val="hybridMultilevel"/>
+    <w:tmpl w:val="6A6040B6"/>
+    <w:lvl w:ilvl="0" w:tplc="04090001">
+      <w:start w:val="1"/>
+      <w:numFmt w:val="bullet"/>
+      <w:lvlText w:val=""/>
+      <w:lvlJc w:val="left"/>
+      <w:pPr>
+        <w:ind w:left="720" w:hanging="360"/>
+      </w:pPr>
+      <w:rPr>
+        <w:rFonts w:ascii="Symbol" w:hAnsi="Symbol" w:hint="default"/>
+      </w:rPr>
+    </w:lvl>
+    <w:lvl w:ilvl="1" w:tplc="04090003">
+      <w:start w:val="1"/>
+      <w:numFmt w:val="bullet"/>
+      <w:lvlText w:val="o"/>
+      <w:lvlJc w:val="left"/>
+      <w:pPr>
+        <w:ind w:left="1440" w:hanging="360"/>
+      </w:pPr>
+      <w:rPr>
+        <w:rFonts w:ascii="Courier New" w:hAnsi="Courier New" w:cs="Courier New" w:hint="default"/>
+      </w:rPr>
+    </w:lvl>
+    <w:lvl w:ilvl="2" w:tplc="04090005">
+      <w:start w:val="1"/>
+      <w:numFmt w:val="bullet"/>
+      <w:lvlText w:val=""/>
+      <w:lvlJc w:val="left"/>
+      <w:pPr>
+        <w:ind w:left="2160" w:hanging="360"/>
+      </w:pPr>
+      <w:rPr>
+        <w:rFonts w:ascii="Wingdings" w:hAnsi="Wingdings" w:hint="default"/>
+      </w:rPr>
+    </w:lvl>
+    <w:lvl w:ilvl="3" w:tplc="04090001" w:tentative="1">
+      <w:start w:val="1"/>
+      <w:numFmt w:val="bullet"/>
+      <w:lvlText w:val=""/>
+      <w:lvlJc w:val="left"/>
+      <w:pPr>
+        <w:ind w:left="2880" w:hanging="360"/>
+      </w:pPr>
+      <w:rPr>
+        <w:rFonts w:ascii="Symbol" w:hAnsi="Symbol" w:hint="default"/>
+      </w:rPr>
+    </w:lvl>
+    <w:lvl w:ilvl="4" w:tplc="04090003" w:tentative="1">
+      <w:start w:val="1"/>
+      <w:numFmt w:val="bullet"/>
+      <w:lvlText w:val="o"/>
+      <w:lvlJc w:val="left"/>
+      <w:pPr>
+        <w:ind w:left="3600" w:hanging="360"/>
+      </w:pPr>
+      <w:rPr>
+        <w:rFonts w:ascii="Courier New" w:hAnsi="Courier New" w:cs="Courier New" w:hint="default"/>
+      </w:rPr>
+    </w:lvl>
+    <w:lvl w:ilvl="5" w:tplc="04090005" w:tentative="1">
+      <w:start w:val="1"/>
+      <w:numFmt w:val="bullet"/>
+      <w:lvlText w:val=""/>
+      <w:lvlJc w:val="left"/>
+      <w:pPr>
+        <w:ind w:left="4320" w:hanging="360"/>
+      </w:pPr>
+      <w:rPr>
+        <w:rFonts w:ascii="Wingdings" w:hAnsi="Wingdings" w:hint="default"/>
+      </w:rPr>
+    </w:lvl>
+    <w:lvl w:ilvl="6" w:tplc="04090001" w:tentative="1">
+      <w:start w:val="1"/>
+      <w:numFmt w:val="bullet"/>
+      <w:lvlText w:val=""/>
+      <w:lvlJc w:val="left"/>
+      <w:pPr>
+        <w:ind w:left="5040" w:hanging="360"/>
+      </w:pPr>
+      <w:rPr>
+        <w:rFonts w:ascii="Symbol" w:hAnsi="Symbol" w:hint="default"/>
+      </w:rPr>
+    </w:lvl>
+    <w:lvl w:ilvl="7" w:tplc="04090003" w:tentative="1">
+      <w:start w:val="1"/>
+      <w:numFmt w:val="bullet"/>
+      <w:lvlText w:val="o"/>
+      <w:lvlJc w:val="left"/>
+      <w:pPr>
+        <w:ind w:left="5760" w:hanging="360"/>
+      </w:pPr>
+      <w:rPr>
+        <w:rFonts w:ascii="Courier New" w:hAnsi="Courier New" w:cs="Courier New" w:hint="default"/>
+      </w:rPr>
+    </w:lvl>
+    <w:lvl w:ilvl="8" w:tplc="04090005" w:tentative="1">
+      <w:start w:val="1"/>
+      <w:numFmt w:val="bullet"/>
+      <w:lvlText w:val=""/>
+      <w:lvlJc w:val="left"/>
+      <w:pPr>
+        <w:ind w:left="6480" w:hanging="360"/>
+      </w:pPr>
+      <w:rPr>
+        <w:rFonts w:ascii="Wingdings" w:hAnsi="Wingdings" w:hint="default"/>
+      </w:rPr>
+    </w:lvl>
+  </w:abstractNum>
+  <w:abstractNum w:abstractNumId="5">
     <w:nsid w:val="2F840E66"/>
     <w:multiLevelType w:val="hybridMultilevel"/>
     <w:tmpl w:val="1E308D0A"/>
@@ -2221,7 +3322,7 @@
       </w:rPr>
     </w:lvl>
   </w:abstractNum>
-  <w:abstractNum w:abstractNumId="4">
+  <w:abstractNum w:abstractNumId="6">
     <w:nsid w:val="439E501C"/>
     <w:multiLevelType w:val="hybridMultilevel"/>
     <w:tmpl w:val="188AC450"/>
@@ -2334,7 +3435,233 @@
       </w:rPr>
     </w:lvl>
   </w:abstractNum>
-  <w:abstractNum w:abstractNumId="5">
+  <w:abstractNum w:abstractNumId="7">
+    <w:nsid w:val="44593EA2"/>
+    <w:multiLevelType w:val="hybridMultilevel"/>
+    <w:tmpl w:val="3CD4FCEE"/>
+    <w:lvl w:ilvl="0" w:tplc="04090001">
+      <w:start w:val="1"/>
+      <w:numFmt w:val="bullet"/>
+      <w:lvlText w:val=""/>
+      <w:lvlJc w:val="left"/>
+      <w:pPr>
+        <w:ind w:left="720" w:hanging="360"/>
+      </w:pPr>
+      <w:rPr>
+        <w:rFonts w:ascii="Symbol" w:hAnsi="Symbol" w:hint="default"/>
+      </w:rPr>
+    </w:lvl>
+    <w:lvl w:ilvl="1" w:tplc="04090003">
+      <w:start w:val="1"/>
+      <w:numFmt w:val="bullet"/>
+      <w:lvlText w:val="o"/>
+      <w:lvlJc w:val="left"/>
+      <w:pPr>
+        <w:ind w:left="1440" w:hanging="360"/>
+      </w:pPr>
+      <w:rPr>
+        <w:rFonts w:ascii="Courier New" w:hAnsi="Courier New" w:cs="Courier New" w:hint="default"/>
+      </w:rPr>
+    </w:lvl>
+    <w:lvl w:ilvl="2" w:tplc="04090005" w:tentative="1">
+      <w:start w:val="1"/>
+      <w:numFmt w:val="bullet"/>
+      <w:lvlText w:val=""/>
+      <w:lvlJc w:val="left"/>
+      <w:pPr>
+        <w:ind w:left="2160" w:hanging="360"/>
+      </w:pPr>
+      <w:rPr>
+        <w:rFonts w:ascii="Wingdings" w:hAnsi="Wingdings" w:hint="default"/>
+      </w:rPr>
+    </w:lvl>
+    <w:lvl w:ilvl="3" w:tplc="04090001" w:tentative="1">
+      <w:start w:val="1"/>
+      <w:numFmt w:val="bullet"/>
+      <w:lvlText w:val=""/>
+      <w:lvlJc w:val="left"/>
+      <w:pPr>
+        <w:ind w:left="2880" w:hanging="360"/>
+      </w:pPr>
+      <w:rPr>
+        <w:rFonts w:ascii="Symbol" w:hAnsi="Symbol" w:hint="default"/>
+      </w:rPr>
+    </w:lvl>
+    <w:lvl w:ilvl="4" w:tplc="04090003" w:tentative="1">
+      <w:start w:val="1"/>
+      <w:numFmt w:val="bullet"/>
+      <w:lvlText w:val="o"/>
+      <w:lvlJc w:val="left"/>
+      <w:pPr>
+        <w:ind w:left="3600" w:hanging="360"/>
+      </w:pPr>
+      <w:rPr>
+        <w:rFonts w:ascii="Courier New" w:hAnsi="Courier New" w:cs="Courier New" w:hint="default"/>
+      </w:rPr>
+    </w:lvl>
+    <w:lvl w:ilvl="5" w:tplc="04090005" w:tentative="1">
+      <w:start w:val="1"/>
+      <w:numFmt w:val="bullet"/>
+      <w:lvlText w:val=""/>
+      <w:lvlJc w:val="left"/>
+      <w:pPr>
+        <w:ind w:left="4320" w:hanging="360"/>
+      </w:pPr>
+      <w:rPr>
+        <w:rFonts w:ascii="Wingdings" w:hAnsi="Wingdings" w:hint="default"/>
+      </w:rPr>
+    </w:lvl>
+    <w:lvl w:ilvl="6" w:tplc="04090001" w:tentative="1">
+      <w:start w:val="1"/>
+      <w:numFmt w:val="bullet"/>
+      <w:lvlText w:val=""/>
+      <w:lvlJc w:val="left"/>
+      <w:pPr>
+        <w:ind w:left="5040" w:hanging="360"/>
+      </w:pPr>
+      <w:rPr>
+        <w:rFonts w:ascii="Symbol" w:hAnsi="Symbol" w:hint="default"/>
+      </w:rPr>
+    </w:lvl>
+    <w:lvl w:ilvl="7" w:tplc="04090003" w:tentative="1">
+      <w:start w:val="1"/>
+      <w:numFmt w:val="bullet"/>
+      <w:lvlText w:val="o"/>
+      <w:lvlJc w:val="left"/>
+      <w:pPr>
+        <w:ind w:left="5760" w:hanging="360"/>
+      </w:pPr>
+      <w:rPr>
+        <w:rFonts w:ascii="Courier New" w:hAnsi="Courier New" w:cs="Courier New" w:hint="default"/>
+      </w:rPr>
+    </w:lvl>
+    <w:lvl w:ilvl="8" w:tplc="04090005" w:tentative="1">
+      <w:start w:val="1"/>
+      <w:numFmt w:val="bullet"/>
+      <w:lvlText w:val=""/>
+      <w:lvlJc w:val="left"/>
+      <w:pPr>
+        <w:ind w:left="6480" w:hanging="360"/>
+      </w:pPr>
+      <w:rPr>
+        <w:rFonts w:ascii="Wingdings" w:hAnsi="Wingdings" w:hint="default"/>
+      </w:rPr>
+    </w:lvl>
+  </w:abstractNum>
+  <w:abstractNum w:abstractNumId="8">
+    <w:nsid w:val="5D79248F"/>
+    <w:multiLevelType w:val="hybridMultilevel"/>
+    <w:tmpl w:val="8D22EFA6"/>
+    <w:lvl w:ilvl="0" w:tplc="04090001">
+      <w:start w:val="1"/>
+      <w:numFmt w:val="bullet"/>
+      <w:lvlText w:val=""/>
+      <w:lvlJc w:val="left"/>
+      <w:pPr>
+        <w:ind w:left="720" w:hanging="360"/>
+      </w:pPr>
+      <w:rPr>
+        <w:rFonts w:ascii="Symbol" w:hAnsi="Symbol" w:hint="default"/>
+      </w:rPr>
+    </w:lvl>
+    <w:lvl w:ilvl="1" w:tplc="04090003">
+      <w:start w:val="1"/>
+      <w:numFmt w:val="bullet"/>
+      <w:lvlText w:val="o"/>
+      <w:lvlJc w:val="left"/>
+      <w:pPr>
+        <w:ind w:left="1440" w:hanging="360"/>
+      </w:pPr>
+      <w:rPr>
+        <w:rFonts w:ascii="Courier New" w:hAnsi="Courier New" w:cs="Courier New" w:hint="default"/>
+      </w:rPr>
+    </w:lvl>
+    <w:lvl w:ilvl="2" w:tplc="04090005" w:tentative="1">
+      <w:start w:val="1"/>
+      <w:numFmt w:val="bullet"/>
+      <w:lvlText w:val=""/>
+      <w:lvlJc w:val="left"/>
+      <w:pPr>
+        <w:ind w:left="2160" w:hanging="360"/>
+      </w:pPr>
+      <w:rPr>
+        <w:rFonts w:ascii="Wingdings" w:hAnsi="Wingdings" w:hint="default"/>
+      </w:rPr>
+    </w:lvl>
+    <w:lvl w:ilvl="3" w:tplc="04090001" w:tentative="1">
+      <w:start w:val="1"/>
+      <w:numFmt w:val="bullet"/>
+      <w:lvlText w:val=""/>
+      <w:lvlJc w:val="left"/>
+      <w:pPr>
+        <w:ind w:left="2880" w:hanging="360"/>
+      </w:pPr>
+      <w:rPr>
+        <w:rFonts w:ascii="Symbol" w:hAnsi="Symbol" w:hint="default"/>
+      </w:rPr>
+    </w:lvl>
+    <w:lvl w:ilvl="4" w:tplc="04090003" w:tentative="1">
+      <w:start w:val="1"/>
+      <w:numFmt w:val="bullet"/>
+      <w:lvlText w:val="o"/>
+      <w:lvlJc w:val="left"/>
+      <w:pPr>
+        <w:ind w:left="3600" w:hanging="360"/>
+      </w:pPr>
+      <w:rPr>
+        <w:rFonts w:ascii="Courier New" w:hAnsi="Courier New" w:cs="Courier New" w:hint="default"/>
+      </w:rPr>
+    </w:lvl>
+    <w:lvl w:ilvl="5" w:tplc="04090005" w:tentative="1">
+      <w:start w:val="1"/>
+      <w:numFmt w:val="bullet"/>
+      <w:lvlText w:val=""/>
+      <w:lvlJc w:val="left"/>
+      <w:pPr>
+        <w:ind w:left="4320" w:hanging="360"/>
+      </w:pPr>
+      <w:rPr>
+        <w:rFonts w:ascii="Wingdings" w:hAnsi="Wingdings" w:hint="default"/>
+      </w:rPr>
+    </w:lvl>
+    <w:lvl w:ilvl="6" w:tplc="04090001" w:tentative="1">
+      <w:start w:val="1"/>
+      <w:numFmt w:val="bullet"/>
+      <w:lvlText w:val=""/>
+      <w:lvlJc w:val="left"/>
+      <w:pPr>
+        <w:ind w:left="5040" w:hanging="360"/>
+      </w:pPr>
+      <w:rPr>
+        <w:rFonts w:ascii="Symbol" w:hAnsi="Symbol" w:hint="default"/>
+      </w:rPr>
+    </w:lvl>
+    <w:lvl w:ilvl="7" w:tplc="04090003" w:tentative="1">
+      <w:start w:val="1"/>
+      <w:numFmt w:val="bullet"/>
+      <w:lvlText w:val="o"/>
+      <w:lvlJc w:val="left"/>
+      <w:pPr>
+        <w:ind w:left="5760" w:hanging="360"/>
+      </w:pPr>
+      <w:rPr>
+        <w:rFonts w:ascii="Courier New" w:hAnsi="Courier New" w:cs="Courier New" w:hint="default"/>
+      </w:rPr>
+    </w:lvl>
+    <w:lvl w:ilvl="8" w:tplc="04090005" w:tentative="1">
+      <w:start w:val="1"/>
+      <w:numFmt w:val="bullet"/>
+      <w:lvlText w:val=""/>
+      <w:lvlJc w:val="left"/>
+      <w:pPr>
+        <w:ind w:left="6480" w:hanging="360"/>
+      </w:pPr>
+      <w:rPr>
+        <w:rFonts w:ascii="Wingdings" w:hAnsi="Wingdings" w:hint="default"/>
+      </w:rPr>
+    </w:lvl>
+  </w:abstractNum>
+  <w:abstractNum w:abstractNumId="9">
     <w:nsid w:val="5E0B12FD"/>
     <w:multiLevelType w:val="hybridMultilevel"/>
     <w:tmpl w:val="49B66386"/>
@@ -2448,22 +3775,34 @@
     </w:lvl>
   </w:abstractNum>
   <w:num w:numId="1">
-    <w:abstractNumId w:val="5"/>
+    <w:abstractNumId w:val="9"/>
   </w:num>
   <w:num w:numId="2">
     <w:abstractNumId w:val="0"/>
   </w:num>
   <w:num w:numId="3">
-    <w:abstractNumId w:val="4"/>
+    <w:abstractNumId w:val="6"/>
   </w:num>
   <w:num w:numId="4">
-    <w:abstractNumId w:val="3"/>
+    <w:abstractNumId w:val="5"/>
   </w:num>
   <w:num w:numId="5">
     <w:abstractNumId w:val="2"/>
   </w:num>
   <w:num w:numId="6">
     <w:abstractNumId w:val="1"/>
+  </w:num>
+  <w:num w:numId="7">
+    <w:abstractNumId w:val="4"/>
+  </w:num>
+  <w:num w:numId="8">
+    <w:abstractNumId w:val="7"/>
+  </w:num>
+  <w:num w:numId="9">
+    <w:abstractNumId w:val="8"/>
+  </w:num>
+  <w:num w:numId="10">
+    <w:abstractNumId w:val="3"/>
   </w:num>
 </w:numbering>
 </file>

</xml_diff>